<commit_message>
debut le monstre et la fille et completion ch3
</commit_message>
<xml_diff>
--- a/nouvel age/histoire principale/3 - Désespoir de Quentin.docx
+++ b/nouvel age/histoire principale/3 - Désespoir de Quentin.docx
@@ -908,36 +908,78 @@
         <w:ind w:firstLine="567"/>
       </w:pPr>
       <w:r>
-        <w:t xml:space="preserve">//plainte </w:t>
+        <w:t>J’accompagne ma mère au commissariat, mon frère étant resté au lit en raison de ses blessures. Nous expliquons notre situation, et je ne peux pas m’empêcher de constater le manque d’intérêt des gardes. Je garde mon calme</w:t>
+      </w:r>
+      <w:r>
+        <w:t xml:space="preserve">. Une fois que nous avons fini les explications, le garde qui nous recevait dit, d’un ton fatigué : « Vous n’avez pas de preuve que monsieur Pierre </w:t>
       </w:r>
       <w:proofErr w:type="spellStart"/>
       <w:r>
-        <w:t>repousée</w:t>
+        <w:t>Leroc</w:t>
       </w:r>
       <w:proofErr w:type="spellEnd"/>
-    </w:p>
-    <w:p>
-      <w:pPr>
-        <w:ind w:firstLine="567"/>
-      </w:pPr>
-      <w:r>
-        <w:t>//apprends autre cas qui a tourné en emprisonnement chrétien</w:t>
-      </w:r>
-    </w:p>
-    <w:p>
-      <w:pPr>
-        <w:ind w:firstLine="567"/>
-      </w:pPr>
-      <w:r>
-        <w:t>//</w:t>
-      </w:r>
-      <w:proofErr w:type="spellStart"/>
-      <w:r>
-        <w:t>discution</w:t>
-      </w:r>
-      <w:proofErr w:type="spellEnd"/>
-      <w:r>
-        <w:t xml:space="preserve"> avec Dawood</w:t>
+      <w:r>
+        <w:t xml:space="preserve"> a été agressé. Vous savez ce qui arrive à ceux qui mentent ? » Ma mère est outragée et se met à protester. Je garde mon calme. Est-ce les ordres du caïd ? </w:t>
+      </w:r>
+      <w:r>
+        <w:t>Le garde nous commande ensuite de sortir. Nous n’avons rien pour résister. J’annonce, en partant, que nous reviendrons avec Pierre dès qu’il pourra sortir du lit.</w:t>
+      </w:r>
+    </w:p>
+    <w:p>
+      <w:pPr>
+        <w:ind w:firstLine="567"/>
+      </w:pPr>
+      <w:r>
+        <w:t>Quand nous revenons avec Pierre, qui boitait, on nous a répondu : « Vous n’avez pas de preuve qu’il n’a pas initié le combat.</w:t>
+      </w:r>
+      <w:r>
+        <w:t> Nous ne pouvons rien faire. » Pour moi, c’est clair. Ils nous repoussent car nous sommes chrétiens et uniquement pour cela. Je ne sais pas si ce sont les ordres du caïd ou leur volonté, mais s’il s’agit de leur volonté, le caïd laisse faire.</w:t>
+      </w:r>
+    </w:p>
+    <w:p>
+      <w:pPr>
+        <w:ind w:firstLine="567"/>
+      </w:pPr>
+      <w:r>
+        <w:t>Je parle du cas de mon frère à Dawood. Il me raconte alors des histoires bien plus sombres</w:t>
+      </w:r>
+      <w:r>
+        <w:t xml:space="preserve"> de chrétiens qui ont été emprisonnés où exécuter sans preuve. Les rumeurs que je refusais de croire ces derniers jours sont donc vraies. Il m’informe aussi que des ordres disant de ne pas croire les chrétiens et de prendre au mot la parole des musulmans ont été donnés. C’est pire que ce que je croyais. Avec ça, n’importe quel chrétien peut se faire accuser </w:t>
+      </w:r>
+      <w:r>
+        <w:t xml:space="preserve">de n’importe quel crime, et ne peut pas se défendre s’il est la victime. La situation ne peut pas durer. Non, la situation ne va pas durer. La guerre civile est inévitable. </w:t>
+      </w:r>
+    </w:p>
+    <w:p>
+      <w:pPr>
+        <w:ind w:firstLine="567"/>
+      </w:pPr>
+      <w:r>
+        <w:t xml:space="preserve">Je suis dos au mur. Nous sommes dos au mur. </w:t>
+      </w:r>
+      <w:r>
+        <w:t>Je n’aime pas ça, mais il n’y a pas d’autre choix. Je parle à Dawood de mon idée de révolte mutuelle chrétiens-musulmans, et il trouve l’idée difficilement applicable, mais je le convaincs que c’est la seul solution pour limiter le nombre de morts. Nous mettons en place un plan. Je vais convaincre les chrétiens et il va convaincre les musulmans et, le jour ou la tentions mène à l’explosion, nous attaquons simultanément au caïd.</w:t>
+      </w:r>
+    </w:p>
+    <w:p>
+      <w:pPr>
+        <w:ind w:firstLine="708"/>
+      </w:pPr>
+      <w:r>
+        <w:t>Dans les jours qui suivent, nous nous préparons dans l’ombre.</w:t>
+      </w:r>
+      <w:r>
+        <w:t xml:space="preserve"> J’essaie de mettre en tête des chrétiens que beaucoup de musulmans sont contre le nouveau régime, mais je reçois la plupart du </w:t>
+      </w:r>
+      <w:r>
+        <w:lastRenderedPageBreak/>
+        <w:t>temps des réponses hostiles. Je le fais donc le plus discrètement possible, afin de ne pas attirer les regards sur moi.</w:t>
+      </w:r>
+      <w:r>
+        <w:t xml:space="preserve"> </w:t>
+      </w:r>
+      <w:r>
+        <w:t xml:space="preserve">Je fais confiance à Dawood pour convaincre les musulmans. </w:t>
       </w:r>
       <w:bookmarkStart w:id="0" w:name="_GoBack"/>
       <w:bookmarkEnd w:id="0"/>
@@ -945,483 +987,423 @@
     <w:p>
       <w:pPr>
         <w:ind w:firstLine="567"/>
-        <w:rPr>
-          <w:highlight w:val="yellow"/>
-        </w:rPr>
-      </w:pPr>
-      <w:r>
-        <w:rPr>
-          <w:highlight w:val="yellow"/>
-        </w:rPr>
-        <w:t xml:space="preserve">Je fais un bilan à Dawood de ce que j’ai entendu. Les choses ne s’annoncent pas bien. Un des responsables de l’état de mon frère est un garde. En sachant cela, on pourrait blâmer les dirigeants pour tout le mal que subissent les chrétiens, mais les auteurs du saccage de la maison n’ont rien à voir avec le pouvoir. C’est avec cette conclusion que je rejette son idée de remplacer les dirigeants incompétents par des </w:t>
-      </w:r>
-      <w:r>
-        <w:rPr>
-          <w:highlight w:val="yellow"/>
-        </w:rPr>
-        <w:t>musulmans</w:t>
-      </w:r>
-      <w:r>
-        <w:rPr>
-          <w:highlight w:val="yellow"/>
-        </w:rPr>
-        <w:t xml:space="preserve"> justes qui respecteront les chrétiens. Cela n’arrêtera pas le ras-le-bol des chrétiens, qui verront juste un tyran qui prend la place d’un autre. Ca empirerait même la situation, car ils percevront un état faible et attaquerons, creusant encore plus la faille existant entre chrétiens et musulmans.</w:t>
-      </w:r>
-    </w:p>
-    <w:p>
-      <w:pPr>
-        <w:ind w:firstLine="708"/>
-        <w:rPr>
-          <w:highlight w:val="yellow"/>
-        </w:rPr>
-      </w:pPr>
-      <w:r>
-        <w:rPr>
-          <w:highlight w:val="yellow"/>
-        </w:rPr>
-        <w:t>Je lui propose une idée pour arrêter la folie en minimisant les chances d’un bain de sang : une révolte menée par des chrétiens et des musulmans. Le caïd est impopulaire chez les musulmans et détesté chez les chrétiens, si on rassemble la majorité de la population du domaine dans la révolte, l’équilibre entre chrétiens et musulmans sera maintenu. Un gouvernement contenant autant de chrétiens que de musulmans devra ensuite être établi.</w:t>
-      </w:r>
-    </w:p>
-    <w:p>
-      <w:pPr>
-        <w:ind w:firstLine="708"/>
-      </w:pPr>
-      <w:r>
-        <w:rPr>
-          <w:highlight w:val="yellow"/>
-        </w:rPr>
-        <w:t>Nous convenons de ce plan et de tout faire pour qu’il aboutisse. Il va rassembler des musulmans et je vais rassembler des chrétiens.</w:t>
-      </w:r>
-    </w:p>
-    <w:p>
-      <w:pPr>
-        <w:ind w:firstLine="708"/>
-      </w:pPr>
-      <w:r>
-        <w:t xml:space="preserve">Dans les jours qui suivent, nous nous préparons dans l’ombre. Nous rassemblons des hommes et nous définissons le plan avec plus de détails. Quand les chrétiens vont commencer la révolte, </w:t>
-      </w:r>
-      <w:r>
-        <w:t>Dawood</w:t>
-      </w:r>
-      <w:r>
-        <w:t xml:space="preserve"> va utiliser son statut en tant que garde pour vider l’armurerie et distribuer les armes à ses hommes. Ensuite, il va placer ses hommes derrière le palais de façon à prendre le palais en tenaille entre les chrétiens et ses hommes. Quand les chrétiens vont arriver, ses hommes vont attaquer le palais.</w:t>
-      </w:r>
-    </w:p>
-    <w:p>
-      <w:pPr>
-        <w:ind w:firstLine="567"/>
-      </w:pPr>
+      </w:pPr>
+      <w:r>
+        <w:t xml:space="preserve">Les semaines passent et la pression monte. Plusieurs chrétiens subissent l’emprisonnement, la torture et même la mort pour des crimes sans preuve. La colère et l’animosité monte pour les chrétiens pour chaque insulte à laquelle ils ne peuvent pas répondre, chaque injustice contre laquelle ils ne peuvent pas protester. J’ai toujours été bon pour éviter les conflits et ignorer les insultes, mais ce n’est pas le cas de tout le monde. </w:t>
+      </w:r>
+    </w:p>
+    <w:p>
+      <w:pPr>
+        <w:ind w:firstLine="567"/>
+      </w:pPr>
+      <w:r>
+        <w:t xml:space="preserve">Un mois après l’ascension au pouvoir de </w:t>
+      </w:r>
+      <w:proofErr w:type="spellStart"/>
+      <w:r>
+        <w:t>Tariq</w:t>
+      </w:r>
+      <w:proofErr w:type="spellEnd"/>
+      <w:r>
+        <w:t>, la colère explose. Le matin, un officiel du gouvernement est tué par un chrétien après avoir</w:t>
+      </w:r>
+      <w:r>
+        <w:t xml:space="preserve"> essayé de violer sa femme. Si le meurtrier</w:t>
+      </w:r>
+      <w:r>
+        <w:t xml:space="preserve"> se laissait faire, il serait condamné à mort, sa femme violée par une multitude de personne</w:t>
+      </w:r>
+      <w:r>
+        <w:t>s</w:t>
+      </w:r>
+      <w:r>
+        <w:t xml:space="preserve"> et ses enfants laissés à mourir dans une prison. N’ayant plus d’autres choix pour protéger sa famille, </w:t>
+      </w:r>
+      <w:r>
+        <w:t>il appela à la révolte.</w:t>
+      </w:r>
+    </w:p>
+    <w:p>
+      <w:pPr>
+        <w:ind w:firstLine="567"/>
+      </w:pPr>
+      <w:r>
+        <w:t xml:space="preserve">Les chrétiens se </w:t>
+      </w:r>
+      <w:r>
+        <w:t>rassemblent</w:t>
+      </w:r>
+      <w:r>
+        <w:t xml:space="preserve"> et </w:t>
+      </w:r>
+      <w:r>
+        <w:t>s’arment</w:t>
+      </w:r>
+      <w:r>
+        <w:t xml:space="preserve">. </w:t>
+      </w:r>
+      <w:r>
+        <w:t xml:space="preserve">Je remarque ce développement et je cours pour prévenir Dawood. J’arrive à sa maison </w:t>
+      </w:r>
+      <w:r>
+        <w:t>et je frappe bruyamment à la porte. Sa mère ouvre et demande :</w:t>
+      </w:r>
+    </w:p>
+    <w:p>
+      <w:pPr>
+        <w:ind w:firstLine="567"/>
+      </w:pPr>
+      <w:r>
+        <w:t xml:space="preserve"> </w:t>
+      </w:r>
+      <w:r>
+        <w:t>« Que se passe-il ? »</w:t>
+      </w:r>
+    </w:p>
+    <w:p>
+      <w:pPr>
+        <w:ind w:firstLine="567"/>
+      </w:pPr>
+      <w:r>
+        <w:t>« La révolte des chrétiens a commencé ! Où est Dawood ? »</w:t>
+      </w:r>
+    </w:p>
+    <w:p>
+      <w:pPr>
+        <w:ind w:firstLine="567"/>
+      </w:pPr>
+      <w:r>
+        <w:t xml:space="preserve">La mère de Dawood </w:t>
+      </w:r>
+      <w:r>
+        <w:t>met</w:t>
+      </w:r>
+      <w:r>
+        <w:t xml:space="preserve"> une seconde pour absorber la nouvelle. L’inquiétude </w:t>
+      </w:r>
+      <w:r>
+        <w:t>couvre</w:t>
+      </w:r>
+      <w:r>
+        <w:t xml:space="preserve"> son visage et elle me </w:t>
+      </w:r>
+      <w:r>
+        <w:t>répond</w:t>
+      </w:r>
+      <w:r>
+        <w:t xml:space="preserve"> d’un ton paniqué :</w:t>
+      </w:r>
+    </w:p>
+    <w:p>
+      <w:pPr>
+        <w:ind w:firstLine="567"/>
+      </w:pPr>
+      <w:r>
+        <w:t>« Il est de garde aujourd’hui ! Il est probablement autour de la mairie ! »</w:t>
+      </w:r>
+    </w:p>
+    <w:p>
+      <w:pPr>
+        <w:ind w:firstLine="567"/>
+      </w:pPr>
+      <w:r>
+        <w:t xml:space="preserve">« Merci ! » </w:t>
+      </w:r>
+      <w:r>
+        <w:t>Je me retourne et me prépare à courir, mais la femme m’arrête.</w:t>
+      </w:r>
+    </w:p>
+    <w:p>
+      <w:pPr>
+        <w:ind w:firstLine="567"/>
+      </w:pPr>
+      <w:r>
+        <w:t>« Attends ! »</w:t>
+      </w:r>
+    </w:p>
+    <w:p>
+      <w:pPr>
+        <w:ind w:firstLine="567"/>
+      </w:pPr>
+      <w:r>
+        <w:t xml:space="preserve">Je </w:t>
+      </w:r>
+      <w:r>
+        <w:t>retourne</w:t>
+      </w:r>
+      <w:r>
+        <w:t xml:space="preserve"> le regard vers elle en attendant ce qu’elle avait à me dire.</w:t>
+      </w:r>
+    </w:p>
+    <w:p>
+      <w:pPr>
+        <w:ind w:firstLine="567"/>
+      </w:pPr>
+      <w:r>
+        <w:t>« Promet moi une chose… que mon fils revienne saint et sauf. »</w:t>
+      </w:r>
+    </w:p>
+    <w:p>
+      <w:pPr>
+        <w:ind w:firstLine="567"/>
+      </w:pPr>
+      <w:r>
+        <w:t xml:space="preserve">Je </w:t>
+      </w:r>
+      <w:r>
+        <w:t>montre</w:t>
+      </w:r>
+      <w:r>
+        <w:t xml:space="preserve"> un visage déterminé et je </w:t>
+      </w:r>
+      <w:r>
+        <w:t>réponds</w:t>
+      </w:r>
+      <w:r>
+        <w:t xml:space="preserve"> d’une voix ferme :</w:t>
+      </w:r>
+    </w:p>
+    <w:p>
+      <w:pPr>
+        <w:ind w:firstLine="567"/>
+      </w:pPr>
+      <w:r>
+        <w:t>« Je promets. »</w:t>
+      </w:r>
+    </w:p>
+    <w:p>
+      <w:pPr>
+        <w:ind w:firstLine="567"/>
+      </w:pPr>
+      <w:r>
+        <w:t xml:space="preserve">Après cela, je repars en courant, laissant la femme inquiète derrière moi. </w:t>
+      </w:r>
+      <w:r>
+        <w:t>Je suis très content de pouvoir courir vite, c’est très pratique pour transmettre rapidement des messages.</w:t>
+      </w:r>
+      <w:r>
+        <w:t xml:space="preserve"> </w:t>
+      </w:r>
+      <w:r>
+        <w:t>Soudainement, une</w:t>
+      </w:r>
+      <w:r>
+        <w:t xml:space="preserve"> pensée</w:t>
+      </w:r>
+      <w:r>
+        <w:t xml:space="preserve"> horrifique</w:t>
+      </w:r>
+      <w:r>
+        <w:t xml:space="preserve"> me vient à l'espr</w:t>
+      </w:r>
+      <w:r>
+        <w:t>it</w:t>
+      </w:r>
+      <w:r>
+        <w:t>. La mère de Dawood ne semble pas avoir le moindre plan d'action. Son fils ne l'</w:t>
+      </w:r>
+      <w:r>
+        <w:t>a elle</w:t>
+      </w:r>
+      <w:r>
+        <w:t xml:space="preserve"> pas informée ? Où a-t-il échoué à la convaincre ? Et s'il a</w:t>
+      </w:r>
+      <w:r>
+        <w:t>vait</w:t>
+      </w:r>
+      <w:r>
+        <w:t xml:space="preserve"> échoué à convaincre les autres musulmans ? Mon plan s'effondrerait, et un bain de sang serait garanti !</w:t>
+      </w:r>
+    </w:p>
+    <w:p>
+      <w:pPr>
+        <w:ind w:firstLine="567"/>
+      </w:pPr>
+    </w:p>
+    <w:p>
+      <w:pPr>
+        <w:ind w:firstLine="567"/>
+      </w:pPr>
+      <w:r>
+        <w:t xml:space="preserve">J'arrive à proximité de la mairie, où vit </w:t>
+      </w:r>
+      <w:proofErr w:type="spellStart"/>
+      <w:r>
+        <w:t>Tariq</w:t>
+      </w:r>
+      <w:proofErr w:type="spellEnd"/>
+      <w:r>
+        <w:t xml:space="preserve">, et je me mets à crier de toutes mes forces : "DAWOOD !" Je crie plusieurs fois en me déplaçant jusqu'à ce que je le voie. Je crie alors : "La révolte a commencé ! Prépare-toi !" Les autres gardes l'entourant ont pour la plupart des regards surpris et confus. Je pars vers l'épicentre de la révolte et ces regards me perturbent. Ils ne semblent pas être au courant de la révolte imminente, ni de la mission de mon ami. A-t-il échoué à convaincre ? Combien </w:t>
+      </w:r>
       <w:r>
         <w:lastRenderedPageBreak/>
-        <w:t xml:space="preserve">Les semaines passent et la pression monte. Plusieurs chrétiens subissent l’emprisonnement, la torture et même la mort pour des crimes sans preuve. La colère et l’animosité monte pour les chrétiens pour chaque insulte à laquelle ils ne peuvent pas répondre, chaque injustice contre laquelle ils ne peuvent pas protester. J’ai toujours été bon pour éviter les conflits et ignorer les insultes, mais ce n’est pas le cas de tout le monde. </w:t>
-      </w:r>
-    </w:p>
-    <w:p>
-      <w:pPr>
-        <w:ind w:firstLine="567"/>
-      </w:pPr>
-      <w:r>
-        <w:t xml:space="preserve">Un mois après l’ascension au pouvoir de </w:t>
+        <w:t>de musulmans sont réellement de notre côté ? Je n'ai pas d'autre choix que de lui faire confiance pour cette partie du plan.</w:t>
+      </w:r>
+    </w:p>
+    <w:p>
+      <w:pPr>
+        <w:ind w:firstLine="567"/>
+      </w:pPr>
+      <w:r>
+        <w:t>Je rejoins la foule de chrétiens qui se rassemblent. Ils s'arment comme ils peuvent, avec des épées, des lances, des fourches et des bâtons. Je me questionne sur les intentions de certains quand je vois des torches dans certaines mains. On me passe un bâton, et je n'ai pas la chance de parler. Tout le monde est trop occupé à s'armer et à chanter leur colère... Pour certains, c'est plus de la haine que de la simple colère. La Bible ne dit-elle pas qu'il faut aimer ses ennemis ? Je vois mon frère aîné, Pierre. Je veux lui parler</w:t>
+      </w:r>
+    </w:p>
+    <w:p>
+      <w:pPr>
+        <w:ind w:firstLine="567"/>
+      </w:pPr>
+      <w:r>
+        <w:t>« Pierre ! Pierre. » J’ai son attention, je reprends mon souffle avant de continuer. « </w:t>
+      </w:r>
+      <w:r>
+        <w:t>Le caïd va bientôt tomber, nous avons des alliés parmi les musulmans… » Pierre de coupe avant que je puisse continuer.</w:t>
+      </w:r>
+    </w:p>
+    <w:p>
+      <w:pPr>
+        <w:ind w:firstLine="567"/>
+      </w:pPr>
+      <w:r>
+        <w:t>« Ne raconte pas de conneries ! Les serviteurs de Satan ne peuvent pas être nos alliés ! »</w:t>
+      </w:r>
+    </w:p>
+    <w:p>
+      <w:pPr>
+        <w:ind w:firstLine="567"/>
+      </w:pPr>
+      <w:r>
+        <w:t xml:space="preserve">Je sais qu'il est inutile d'insister, il va juste m'accuser de trahison et refuser tout compromis. Je me mets à chercher dans la foule quelqu'un qui va m'écouter, mais la foule se met en mouvement. Mon rythme cardiaque s'accélère, je ne sais plus quoi faire, je n'ai aucun contrôle, la peur m'envahit : les musulmans ne vont pas être épargnés, je ne peux plus rien faire pour empêcher le bain de sang, mon plan </w:t>
+      </w:r>
+      <w:r>
+        <w:t>a échoué... Je panique.</w:t>
+      </w:r>
+    </w:p>
+    <w:p>
+      <w:pPr>
+        <w:ind w:firstLine="567"/>
+      </w:pPr>
+      <w:r>
+        <w:t>Je reste sur place pendant un moment, bousculé par la foule. Je suis sorti de ma paralysie quand j’entends des cris de détresse aux milieux des cris de guerre. Je me dirige vers la source de ces cris, me frayant un chemin dans la foule, et je trouve à mes pieds une femme et son enfant, battus à mort par la foule. Je suis gelé face à ces deux cadavres, ne pouvant pas m’empêcher de me sentir responsable. Les choses n’auraient pas dû être comme ça… J’aurais dû agir et empêcher ces morts inutiles. Maintenant que le sang des innocents a coulé, comment les musulmans pourraient-ils pardonner aux chrétiens ?</w:t>
+      </w:r>
+    </w:p>
+    <w:p>
+      <w:pPr>
+        <w:ind w:firstLine="567"/>
+      </w:pPr>
+      <w:r>
+        <w:t>Je suis distrait de mes lamentations par des flammes. Non pas les flammes d'une torche, mais les flammes d'une maison. Une foule entoure le brasier, et la porte est bloquée. Je vois un homme sauter par la fenêtre, seulement pour se faire lyncher par la foule. En m'approchant, je vois une autre personne à la fenêtre. Une jeune femme trop effrayée pour se jeter hors des flammes. Ses vêtements prennent feu, et elle crie. Elle n'ose pas sauter de peur du sort funèbre de l'homme qui l'a précédée. Ses cris s'arrêtent quand la maison s'effondre sur elle.</w:t>
+      </w:r>
+    </w:p>
+    <w:p>
+      <w:pPr>
+        <w:ind w:firstLine="567"/>
+      </w:pPr>
+      <w:r>
+        <w:t xml:space="preserve">Cette maison n’est que la première à subir ce sort. Rapidement, de nombreuses autres maisons sont </w:t>
+      </w:r>
+      <w:r>
+        <w:t>embrasées, illuminant la ville de rouge. De nombreux cris de guerre et des cris de peur se font entendre. Les morts et les blessés se multiplient et la destruction se répand. La foule atteignit le centre-ville et j’entends des coups de feu. Qui en est la cible ? Les révoltés ou les gardes fidèles du caïd ? Dawood as-il réussi dans sa mission ? La foule va-elle reconnaitre nos alliés ? Non. La foule est enragée et va tuer tout musulman se trouvant sur son passage, sans distinction. Comment les stopper ? Je ne sais pas ! Je n’ai aucun contrôle ! Les révoltés musulmans vont se faire massacrer ! Le bain de sang a commencé, je ne peux plus rien faire pour l’arrêter ! La pire des situations est arrivée !</w:t>
+      </w:r>
+    </w:p>
+    <w:p>
+      <w:pPr>
+        <w:ind w:firstLine="567"/>
+      </w:pPr>
+      <w:r>
+        <w:t>Les chrétiens se sont éloignés de la mairie, certains blessés. Les premiers coups de feu</w:t>
+      </w:r>
+      <w:r>
+        <w:t xml:space="preserve"> sur la foule ont arrêté la première vague. Malheureusement, une deuxième vague, plus organisée, se forme et s’apprête à lancer un assaut plus organisé. J’entendais le bruit des fusils venant de la mairie, mais aucune balle ne se dirigeait vers la foule. La deuxième vague se lance, enjambant les cadavres. Une pluie de balle s’abat sur la foule, mais celle-ci est moins intense que la précédente. Les gardes </w:t>
+      </w:r>
+      <w:r>
+        <w:lastRenderedPageBreak/>
+        <w:t>qui nous tirent dessus ont l’air distrait et paniqués. Je reprends un peu espoir. Est-ce le travail de Dawood ? Si le caïd est tué maintenant, les choses pourraient se calmer.</w:t>
+      </w:r>
+    </w:p>
+    <w:p>
+      <w:pPr>
+        <w:ind w:firstLine="567"/>
+      </w:pPr>
+      <w:r>
+        <w:t>Les révoltés atteignent la porte et essaient de la forcer. Je vois un garde posté à une fenêtre tomber après s’être pris une balle dans le dos.</w:t>
+      </w:r>
+      <w:r>
+        <w:t xml:space="preserve"> Un autre garde se met à la fenêtre et crie : « Le caïd est mort ! Nous avons gagné ! »</w:t>
+      </w:r>
+      <w:r>
+        <w:t xml:space="preserve"> Avant de se recevoir une pierre dans le visage. Le message ne va pas passer. La foule ne va pas lui faire confiance. Et les gardes ? Ils ne vont pas faire confiance à la foule non plus. Les portes cèdent et la horde s’engouffre dans le bâtiment. Des cris et des coups de feu se font entendre de l’intérieur. Les choses ont vraiment dégénérés. Hors de contrôle. La conciliation entre chrétiens et musulmans va être impossible maintenant. Dawood va probablement mourir ici, s’il ne l’est pas déjà.</w:t>
+      </w:r>
+    </w:p>
+    <w:p>
+      <w:pPr>
+        <w:ind w:firstLine="567"/>
+      </w:pPr>
+      <w:r>
+        <w:t>Un peu plus loin, je vois des musulmans armés d'épées et de bâtons avancer et se mettre en ligne dans la rue. Ils sont rapidement remarqués par les chrétiens, et certains se détournent de la mairie pour faire face à ces hommes défendant leurs maisons. Je veux arrêter ce combat. Trop de sang a déjà coulé. Trop d'innocents ont déjà péri. Le combat commence. Je veux arrêter cela. Je cours vers la mêlée et je crie désespérément quelques mots désorganisés. Je veux leur dire d’arrêter, mais je n’arrive plus à formuler des phrases. Je m’interpose entre les deux lignes, provoquant une distraction.</w:t>
+      </w:r>
+    </w:p>
+    <w:p>
+      <w:pPr>
+        <w:ind w:firstLine="567"/>
+      </w:pPr>
+      <w:r>
+        <w:t xml:space="preserve">Charles tourne son attention vers moi, ce qui laisse un musulman le frapper à la tête d'un violent coup de bâton. Charles tombe. Jules, un de ses amis, le regarde puis me regarde avant d'être replongé de force dans le combat. J'essaie </w:t>
+      </w:r>
+      <w:r>
+        <w:t>encore</w:t>
+      </w:r>
+      <w:r>
+        <w:t xml:space="preserve"> m'interposer désespérément pour détacher les combattants, mais une lance me transperce la jambe et, avant que je puisse crier, un coup sur la tête me fait tomber à terre. Je perds conscience en quelques secondes, me faisant piétiner.</w:t>
+      </w:r>
+    </w:p>
+    <w:p>
+      <w:pPr>
+        <w:ind w:firstLine="567"/>
+      </w:pPr>
+      <w:r>
+        <w:t xml:space="preserve">Je reprends doucement mes esprits. J’ai mal. Partout. J’ai encore plus mal à la jambe. Mes sens me reviennent. J’entends les corbeaux. Ils se moquent de moi. De ma vaine tentative d’éviter le sang. Ma main trempe dans du sang. Ce n’est pas mon sang. </w:t>
+      </w:r>
+    </w:p>
+    <w:p>
+      <w:pPr>
+        <w:ind w:firstLine="567"/>
+      </w:pPr>
+      <w:r>
+        <w:t>Je dois me relever. La douleur est grande. J’essaie de me relever, grognant, puis criant. La douleur est trop grande. Ma jambe droite refuse de me supporter. Je ne peux pas faire plus que me mettre à quatre pattes.</w:t>
+      </w:r>
+    </w:p>
+    <w:p>
+      <w:pPr>
+        <w:ind w:firstLine="567"/>
+      </w:pPr>
+      <w:r>
+        <w:t xml:space="preserve">Je regarde autour de moi. Des cadavres m'entourent. Le soleil vient de se coucher... </w:t>
       </w:r>
       <w:proofErr w:type="spellStart"/>
       <w:r>
-        <w:t>Tariq</w:t>
+        <w:t>ou</w:t>
       </w:r>
       <w:proofErr w:type="spellEnd"/>
       <w:r>
-        <w:t>, la colère explose. Le matin, un officiel du gouvernement est tué par un chrétien après avoir</w:t>
-      </w:r>
-      <w:r>
-        <w:t xml:space="preserve"> essayé de violer sa femme. Si le meurtrier</w:t>
-      </w:r>
-      <w:r>
-        <w:t xml:space="preserve"> se laissait faire, il serait condamné à mort, sa femme violée par une multitude de personne</w:t>
-      </w:r>
-      <w:r>
-        <w:t>s</w:t>
-      </w:r>
-      <w:r>
-        <w:t xml:space="preserve"> et ses enfants laissés à mourir dans une prison. N’ayant plus d’autres choix pour protéger sa famille, </w:t>
-      </w:r>
-      <w:r>
-        <w:t>il appela à la révolte.</w:t>
-      </w:r>
-    </w:p>
-    <w:p>
-      <w:pPr>
-        <w:ind w:firstLine="567"/>
-      </w:pPr>
-      <w:r>
-        <w:t xml:space="preserve">Les chrétiens se </w:t>
-      </w:r>
-      <w:r>
-        <w:t>rassemblent</w:t>
-      </w:r>
-      <w:r>
-        <w:t xml:space="preserve"> et </w:t>
-      </w:r>
-      <w:r>
-        <w:t>s’arment</w:t>
-      </w:r>
-      <w:r>
-        <w:t xml:space="preserve">. </w:t>
-      </w:r>
-      <w:r>
-        <w:t xml:space="preserve">Je remarque ce développement et je cours pour prévenir Dawood. J’arrive à sa maison </w:t>
-      </w:r>
-      <w:r>
-        <w:t>et je frappe bruyamment à la porte. Sa mère ouvre et demande :</w:t>
-      </w:r>
-    </w:p>
-    <w:p>
-      <w:pPr>
-        <w:ind w:firstLine="567"/>
-      </w:pPr>
-      <w:r>
-        <w:t xml:space="preserve"> </w:t>
-      </w:r>
-      <w:r>
-        <w:t>« Que se passe-il ? »</w:t>
-      </w:r>
-    </w:p>
-    <w:p>
-      <w:pPr>
-        <w:ind w:firstLine="567"/>
-      </w:pPr>
-      <w:r>
-        <w:t>« La révolte des chrétiens a commencé ! Où est Dawood ? »</w:t>
-      </w:r>
-    </w:p>
-    <w:p>
-      <w:pPr>
-        <w:ind w:firstLine="567"/>
-      </w:pPr>
-      <w:r>
-        <w:t xml:space="preserve">La mère de Dawood </w:t>
-      </w:r>
-      <w:r>
-        <w:t>met</w:t>
-      </w:r>
-      <w:r>
-        <w:t xml:space="preserve"> une seconde pour absorber la nouvelle. L’inquiétude </w:t>
-      </w:r>
-      <w:r>
-        <w:t>couvre</w:t>
-      </w:r>
-      <w:r>
-        <w:t xml:space="preserve"> son visage et elle me </w:t>
-      </w:r>
-      <w:r>
-        <w:t>répond</w:t>
-      </w:r>
-      <w:r>
-        <w:t xml:space="preserve"> d’un ton paniqué :</w:t>
-      </w:r>
-    </w:p>
-    <w:p>
-      <w:pPr>
-        <w:ind w:firstLine="567"/>
-      </w:pPr>
-      <w:r>
-        <w:t>« Il est de garde aujourd’hui ! Il est probablement autour de la mairie ! »</w:t>
-      </w:r>
-    </w:p>
-    <w:p>
-      <w:pPr>
-        <w:ind w:firstLine="567"/>
-      </w:pPr>
-      <w:r>
-        <w:t xml:space="preserve">« Merci ! » </w:t>
-      </w:r>
-      <w:r>
-        <w:t>Je me retourne et me prépare à courir, mais la femme m’arrête.</w:t>
-      </w:r>
-    </w:p>
-    <w:p>
-      <w:pPr>
-        <w:ind w:firstLine="567"/>
-      </w:pPr>
-      <w:r>
-        <w:t>« Attends ! »</w:t>
-      </w:r>
-    </w:p>
-    <w:p>
-      <w:pPr>
-        <w:ind w:firstLine="567"/>
-      </w:pPr>
-      <w:r>
-        <w:t xml:space="preserve">Je </w:t>
-      </w:r>
-      <w:r>
-        <w:t>retourne</w:t>
-      </w:r>
-      <w:r>
-        <w:t xml:space="preserve"> le regard vers elle en attendant ce qu’elle avait à me dire.</w:t>
-      </w:r>
-    </w:p>
-    <w:p>
-      <w:pPr>
-        <w:ind w:firstLine="567"/>
-      </w:pPr>
-      <w:r>
-        <w:t>« Promet moi une chose… que mon fils revienne saint et sauf. »</w:t>
-      </w:r>
-    </w:p>
-    <w:p>
-      <w:pPr>
-        <w:ind w:firstLine="567"/>
-      </w:pPr>
-      <w:r>
-        <w:t xml:space="preserve">Je </w:t>
-      </w:r>
-      <w:r>
-        <w:t>montre</w:t>
-      </w:r>
-      <w:r>
-        <w:t xml:space="preserve"> un visage déterminé et je </w:t>
-      </w:r>
-      <w:r>
-        <w:t>réponds</w:t>
-      </w:r>
-      <w:r>
-        <w:t xml:space="preserve"> d’une voix ferme :</w:t>
-      </w:r>
-    </w:p>
-    <w:p>
-      <w:pPr>
-        <w:ind w:firstLine="567"/>
-      </w:pPr>
-      <w:r>
-        <w:t>« Je promets. »</w:t>
-      </w:r>
-    </w:p>
-    <w:p>
-      <w:pPr>
-        <w:ind w:firstLine="567"/>
-      </w:pPr>
-      <w:r>
-        <w:t xml:space="preserve">Après cela, je repars en courant, laissant la femme inquiète derrière moi. </w:t>
-      </w:r>
-      <w:r>
-        <w:t>Je suis très content de pouvoir courir vite, c’est très pratique pour transmettre rapidement des messages.</w:t>
-      </w:r>
-      <w:r>
-        <w:t xml:space="preserve"> </w:t>
-      </w:r>
-      <w:r>
-        <w:t>Soudainement, une</w:t>
-      </w:r>
-      <w:r>
-        <w:t xml:space="preserve"> pensée</w:t>
-      </w:r>
-      <w:r>
-        <w:t xml:space="preserve"> horrifique</w:t>
-      </w:r>
-      <w:r>
-        <w:t xml:space="preserve"> me vient à l'espr</w:t>
-      </w:r>
-      <w:r>
-        <w:t>it</w:t>
-      </w:r>
-      <w:r>
-        <w:t>. La mère de Dawood ne semble pas avoir le moindre plan d'action. Son fils ne l'</w:t>
-      </w:r>
-      <w:r>
-        <w:t>a elle</w:t>
-      </w:r>
-      <w:r>
-        <w:t xml:space="preserve"> pas informée ? Où a-t-il échoué à la convaincre ? Et s'il a</w:t>
-      </w:r>
-      <w:r>
-        <w:t>vait</w:t>
-      </w:r>
-      <w:r>
-        <w:t xml:space="preserve"> échoué à convaincre les autres musulmans ? Mon plan s'effondrerait, et un bain de sang serait garanti !</w:t>
-      </w:r>
-    </w:p>
-    <w:p>
-      <w:pPr>
-        <w:ind w:firstLine="567"/>
-      </w:pPr>
-    </w:p>
-    <w:p>
-      <w:pPr>
-        <w:ind w:firstLine="567"/>
-      </w:pPr>
-      <w:r>
-        <w:t xml:space="preserve">J'arrive à proximité de la mairie, où vit </w:t>
-      </w:r>
-      <w:proofErr w:type="spellStart"/>
-      <w:r>
-        <w:t>Tariq</w:t>
-      </w:r>
-      <w:proofErr w:type="spellEnd"/>
-      <w:r>
-        <w:t>, et je me mets à crier de toutes mes forces : "DAWOOD !" Je crie plusieurs fois en me déplaçant jusqu'à ce que je le voie. Je crie alors : "La révolte a commencé ! Prépare-toi !" Les autres gardes l'entourant ont pour la plupart des regards surpris et confus. Je pars vers l'épicentre de la révolte et ces regards me perturbent. Ils ne semblent pas être au courant de la révolte imminente, ni de la mission de mon ami. A-t-il échoué à convaincre ? Combien de musulmans sont réellement de notre côté ? Je n'ai pas d'autre choix que de lui faire confiance pour cette partie du plan.</w:t>
-      </w:r>
-    </w:p>
-    <w:p>
-      <w:pPr>
-        <w:ind w:firstLine="567"/>
-      </w:pPr>
+        <w:t xml:space="preserve"> va-t-il se lever ? Je ne peux pas dire. Je ne sais pas combien de temps je suis resté inconscient. Je regarde les visages de ceux qui sont restés sur le champ de bataille. Certains inconnus, d'autres connus. Je vois le regard vide de vie de Charles, une flaque de sang entoure sa tête. La même flaque de sang dans laquelle ma main repose. Je regarde ma main, puis le regard de Charles. Je ne peux pas séparer mon regard de ses yeux, ses yeux vides de vie, son visage vidé de son sang, son sang sur ma main. Il est mort. Il est mort parce qu'il a reçu un coup fatal sur la tête. Il a reçu un coup fatal sur la tête parce qu'il a été distrait. Il a été distrait parce que je l'ai distrait. J'ai provoqué sa mort</w:t>
+      </w:r>
+      <w:r>
+        <w:t>. Je trouve mon amis Alexis. Je rejoins son corps et je cherche des signes de vie. Aucun. Son corps est froid, sa poitrine percée d’un trou autour duquel ses vêtements sont teintés de sang. Je m’arrête au-dessus de lui et je pleure. C’est ma faute. Je n’ai pas pu empêcher un bain de sang. J’ai encouragé massacre en demandant une attaque jointe des chrétiens et musulmans. Je n’ai pas été capable de diriger la foule. Je ne me suis pas imposé en leader, je suis simplement devenu un outil utile à la révolte. Je n’ai pas été capable de le protéger. Il était comme un petit frère pour moi.</w:t>
+      </w:r>
+    </w:p>
+    <w:p>
+      <w:pPr>
+        <w:ind w:firstLine="567"/>
+      </w:pPr>
+      <w:r>
+        <w:t xml:space="preserve">Je trouve et prends un bâton sur le champ de bataille. Je me dresse à grandes peines. Ma jambe droite ne me soutiens plus. Je prends la direction de ma maison. </w:t>
+      </w:r>
+      <w:r>
+        <w:t xml:space="preserve">Je vois des dizaines de </w:t>
+      </w:r>
       <w:r>
         <w:lastRenderedPageBreak/>
-        <w:t>Je rejoins la foule de chrétiens qui se rassemblent. Ils s'arment comme ils peuvent, avec des épées, des lances, des fourches et des bâtons. Je me questionne sur les intentions de certains quand je vois des torches dans certaines mains. On me passe un bâton, et je n'ai pas la chance de parler. Tout le monde est trop occupé à s'armer et à chanter leur colère... Pour certains, c'est plus de la haine que de la simple colère. La Bible ne dit-elle pas qu'il faut aimer ses ennemis ? Je vois mon frère aîné, Pierre. Je veux lui parler</w:t>
-      </w:r>
-    </w:p>
-    <w:p>
-      <w:pPr>
-        <w:ind w:firstLine="567"/>
-      </w:pPr>
-      <w:r>
-        <w:t>« Pierre ! Pierre. » J’ai son attention, je reprends mon souffle avant de continuer. « </w:t>
-      </w:r>
-      <w:r>
-        <w:t>Le caïd va bientôt tomber, nous avons des alliés parmi les musulmans… » Pierre de coupe avant que je puisse continuer.</w:t>
-      </w:r>
-    </w:p>
-    <w:p>
-      <w:pPr>
-        <w:ind w:firstLine="567"/>
-      </w:pPr>
-      <w:r>
-        <w:t>« Ne raconte pas de conneries ! Les serviteurs de Satan ne peuvent pas être nos alliés ! »</w:t>
-      </w:r>
-    </w:p>
-    <w:p>
-      <w:pPr>
-        <w:ind w:firstLine="567"/>
-      </w:pPr>
-      <w:r>
-        <w:t xml:space="preserve">Je sais qu'il est inutile d'insister, il va juste m'accuser de trahison et refuser tout compromis. Je me mets à chercher dans la foule quelqu'un qui va m'écouter, mais la foule se met en mouvement. Mon rythme cardiaque s'accélère, je ne sais plus quoi faire, je n'ai aucun contrôle, la peur m'envahit : les musulmans ne vont pas être épargnés, je ne peux plus rien faire pour empêcher le bain de sang, mon plan </w:t>
-      </w:r>
-      <w:r>
-        <w:t>a échoué... Je panique.</w:t>
-      </w:r>
-    </w:p>
-    <w:p>
-      <w:pPr>
-        <w:ind w:firstLine="567"/>
-      </w:pPr>
-      <w:r>
-        <w:t>Je reste sur place pendant un moment, bousculé par la foule. Je suis sorti de ma paralysie quand j’entends des cris de détresse aux milieux des cris de guerre. Je me dirige vers la source de ces cris, me frayant un chemin dans la foule, et je trouve à mes pieds une femme et son enfant, battus à mort par la foule. Je suis gelé face à ces deux cadavres, ne pouvant pas m’empêcher de me sentir responsable. Les choses n’auraient pas dû être comme ça… J’aurais dû agir et empêcher ces morts inutiles. Maintenant que le sang des innocents a coulé, comment les musulmans pourraient-ils pardonner aux chrétiens ?</w:t>
-      </w:r>
-    </w:p>
-    <w:p>
-      <w:pPr>
-        <w:ind w:firstLine="567"/>
-      </w:pPr>
-      <w:r>
-        <w:t>Je suis distrait de mes lamentations par des flammes. Non pas les flammes d'une torche, mais les flammes d'une maison. Une foule entoure le brasier, et la porte est bloquée. Je vois un homme sauter par la fenêtre, seulement pour se faire lyncher par la foule. En m'approchant, je vois une autre personne à la fenêtre. Une jeune femme trop effrayée pour se jeter hors des flammes. Ses vêtements prennent feu, et elle crie. Elle n'ose pas sauter de peur du sort funèbre de l'homme qui l'a précédée. Ses cris s'arrêtent quand la maison s'effondre sur elle.</w:t>
-      </w:r>
-    </w:p>
-    <w:p>
-      <w:pPr>
-        <w:ind w:firstLine="567"/>
-      </w:pPr>
-      <w:r>
-        <w:t xml:space="preserve">Cette maison n’est que la première à subir ce sort. Rapidement, de nombreuses autres maisons sont </w:t>
-      </w:r>
-      <w:r>
-        <w:t>embrasées, illuminant la ville de rouge. De nombreux cris de guerre et des cris de peur se font entendre. Les morts et les blessés se multiplient et la destruction se répand. La foule atteignit le centre-ville et j’entends des coups de feu. Qui en est la cible ? Les révoltés ou les gardes fidèles du caïd ? Dawood as-il réussi dans sa mission ? La foule va-elle reconnaitre nos alliés ? Non. La foule est enragée et va tuer tout musulman se trouvant sur son passage, sans distinction. Comment les stopper ? Je ne sais pas ! Je n’ai aucun contrôle ! Les révoltés musulmans vont se faire massacrer ! Le bain de sang a commencé, je ne peux plus rien faire pour l’arrêter ! La pire des situations est arrivée !</w:t>
-      </w:r>
-    </w:p>
-    <w:p>
-      <w:pPr>
-        <w:ind w:firstLine="567"/>
-      </w:pPr>
-      <w:r>
-        <w:t>Les chrétiens se sont éloignés de la mairie, certains blessés. Les premiers coups de feu</w:t>
-      </w:r>
-      <w:r>
-        <w:t xml:space="preserve"> sur la foule ont arrêté la première vague. Malheureusement, une deuxième vague, plus organisée, se forme et s’apprête à lancer un assaut plus organisé. J’entendais le bruit des fusils venant de la mairie, mais aucune balle ne se dirigeait vers la foule. La deuxième vague se lance, enjambant les cadavres. Une pluie de balle s’abat sur la foule, mais celle-ci est moins intense que la précédente. Les gardes qui nous tirent dessus ont l’air distrait et paniqués. Je reprends un peu espoir. Est-ce le travail de Dawood ? Si le caïd est tué maintenant, les choses pourraient se calmer.</w:t>
-      </w:r>
-    </w:p>
-    <w:p>
-      <w:pPr>
-        <w:ind w:firstLine="567"/>
-      </w:pPr>
-      <w:r>
-        <w:lastRenderedPageBreak/>
-        <w:t>Les révoltés atteignent la porte et essaient de la forcer. Je vois un garde posté à une fenêtre tomber après s’être pris une balle dans le dos.</w:t>
-      </w:r>
-      <w:r>
-        <w:t xml:space="preserve"> Un autre garde se met à la fenêtre et crie : « Le caïd est mort ! Nous avons gagné ! »</w:t>
-      </w:r>
-      <w:r>
-        <w:t xml:space="preserve"> Avant de se recevoir une pierre dans le visage. Le message ne va pas passer. La foule ne va pas lui faire confiance. Et les gardes ? Ils ne vont pas faire confiance à la foule non plus. Les portes cèdent et la horde s’engouffre dans le bâtiment. Des cris et des coups de feu se font entendre de l’intérieur. Les choses ont vraiment dégénérés. Hors de contrôle. La conciliation entre chrétiens et musulmans va être impossible maintenant. Dawood va probablement mourir ici, s’il ne l’est pas déjà.</w:t>
-      </w:r>
-    </w:p>
-    <w:p>
-      <w:pPr>
-        <w:ind w:firstLine="567"/>
-      </w:pPr>
-      <w:r>
-        <w:t>Un peu plus loin, je vois des musulmans armés d'épées et de bâtons avancer et se mettre en ligne dans la rue. Ils sont rapidement remarqués par les chrétiens, et certains se détournent de la mairie pour faire face à ces hommes défendant leurs maisons. Je veux arrêter ce combat. Trop de sang a déjà coulé. Trop d'innocents ont déjà péri. Le combat commence. Je veux arrêter cela. Je cours vers la mêlée et je crie désespérément quelques mots désorganisés. Je veux leur dire d’arrêter, mais je n’arrive plus à formuler des phrases. Je m’interpose entre les deux lignes, provoquant une distraction.</w:t>
-      </w:r>
-    </w:p>
-    <w:p>
-      <w:pPr>
-        <w:ind w:firstLine="567"/>
-      </w:pPr>
-      <w:r>
-        <w:t xml:space="preserve">Charles tourne son attention vers moi, ce qui laisse un musulman le frapper à la tête d'un violent coup de bâton. Charles tombe. Jules, un de ses amis, le regarde puis me regarde avant d'être replongé de force dans le combat. J'essaie </w:t>
-      </w:r>
-      <w:r>
-        <w:t>encore</w:t>
-      </w:r>
-      <w:r>
-        <w:t xml:space="preserve"> m'interposer désespérément pour détacher les combattants, mais une lance me transperce la jambe et, avant que je puisse crier, un coup sur la tête me fait tomber à terre. Je perds conscience en quelques secondes, me faisant piétiner.</w:t>
-      </w:r>
-    </w:p>
-    <w:p>
-      <w:pPr>
-        <w:ind w:firstLine="567"/>
-      </w:pPr>
-      <w:r>
-        <w:t xml:space="preserve">Je reprends doucement mes esprits. J’ai mal. Partout. J’ai encore plus mal à la jambe. Mes sens me reviennent. J’entends les corbeaux. Ils se moquent de moi. De ma vaine tentative d’éviter le sang. Ma main trempe dans du sang. Ce n’est pas mon sang. </w:t>
-      </w:r>
-    </w:p>
-    <w:p>
-      <w:pPr>
-        <w:ind w:firstLine="567"/>
-      </w:pPr>
-      <w:r>
-        <w:t>Je dois me relever. La douleur est grande. J’essaie de me relever, grognant, puis criant. La douleur est trop grande. Ma jambe droite refuse de me supporter. Je ne peux pas faire plus que me mettre à quatre pattes.</w:t>
-      </w:r>
-    </w:p>
-    <w:p>
-      <w:pPr>
-        <w:ind w:firstLine="567"/>
-      </w:pPr>
-      <w:r>
-        <w:t xml:space="preserve">Je regarde autour de moi. Des cadavres m'entourent. Le soleil vient de se coucher... </w:t>
-      </w:r>
-      <w:proofErr w:type="spellStart"/>
-      <w:r>
-        <w:t>ou</w:t>
-      </w:r>
-      <w:proofErr w:type="spellEnd"/>
-      <w:r>
-        <w:t xml:space="preserve"> va-t-il se lever ? Je ne peux pas dire. Je ne sais pas combien de temps je suis resté inconscient. Je regarde les visages de ceux qui sont restés sur le champ de bataille. Certains inconnus, d'autres connus. Je vois le regard vide de vie de Charles, une flaque de sang entoure sa tête. La même flaque de sang dans laquelle ma main repose. Je regarde ma main, puis le regard de Charles. Je ne peux pas séparer mon regard de ses yeux, ses yeux vides de vie, son visage vidé de son sang, son sang sur ma main. Il est mort. Il est mort parce qu'il a reçu un coup fatal sur la tête. Il a reçu un coup fatal sur la tête parce qu'il a été distrait. Il a été distrait parce que je l'ai distrait. J'ai provoqué sa mort</w:t>
-      </w:r>
-      <w:r>
-        <w:t>. Je trouve mon amis Alexis. Je rejoins son corps et je cherche des signes de vie. Aucun. Son corps est froid, sa poitrine percée d’un trou autour duquel ses vêtements sont teintés de sang. Je m’arrête au-dessus de lui et je pleure. C’est ma faute. Je n’ai pas pu empêcher un bain de sang. J’ai encouragé massacre en demandant une attaque jointe des chrétiens et musulmans. Je n’ai pas été capable de diriger la foule. Je ne me suis pas imposé en leader, je suis simplement devenu un outil utile à la révolte. Je n’ai pas été capable de le protéger. Il était comme un petit frère pour moi.</w:t>
-      </w:r>
-    </w:p>
-    <w:p>
-      <w:pPr>
-        <w:ind w:firstLine="567"/>
-      </w:pPr>
-      <w:r>
-        <w:t xml:space="preserve">Je trouve et prends un bâton sur le champ de bataille. Je me dresse à grandes peines. Ma jambe droite ne me soutiens plus. Je prends la direction de ma maison. </w:t>
-      </w:r>
-      <w:r>
-        <w:t xml:space="preserve">Je vois des dizaines de cadavres, musulmans comme chrétiens. La mort est partout, les corbeaux festoient, et je suis là, vivant au milieu des morts, voyant chaque cadavre sur mon chemin, tachant mes vêtements avec le </w:t>
-      </w:r>
-      <w:r>
-        <w:lastRenderedPageBreak/>
-        <w:t>sang des morts</w:t>
+        <w:t>cadavres, musulmans comme chrétiens. La mort est partout, les corbeaux festoient, et je suis là, vivant au milieu des morts, voyant chaque cadavre sur mon chemin, tachant mes vêtements avec le sang des morts</w:t>
       </w:r>
       <w:r>
         <w:t>.</w:t>

</xml_diff>